<commit_message>
Update P1_HTML.docx and images for the web
Update P1_HTML.docx and images for the web
</commit_message>
<xml_diff>
--- a/assignments/1-HTML_CSS assignments/P1_HTML.docx
+++ b/assignments/1-HTML_CSS assignments/P1_HTML.docx
@@ -3045,17 +3045,45 @@
     </w:p>
     <w:p>
       <w:pPr>
-        <w:pStyle w:val="Prrafodelista"/>
-        <w:autoSpaceDE w:val="0"/>
-        <w:autoSpaceDN w:val="0"/>
-        <w:adjustRightInd w:val="0"/>
-        <w:spacing w:after="0" w:line="360" w:lineRule="auto"/>
-        <w:rPr>
-          <w:rFonts w:eastAsia="TimesNewRomanPSMT" w:cs="Times New Roman"/>
-          <w:sz w:val="24"/>
-          <w:szCs w:val="24"/>
-        </w:rPr>
-      </w:pPr>
+        <w:autoSpaceDE w:val="0"/>
+        <w:autoSpaceDN w:val="0"/>
+        <w:adjustRightInd w:val="0"/>
+        <w:spacing w:after="0" w:line="360" w:lineRule="auto"/>
+        <w:rPr>
+          <w:rFonts w:eastAsia="TimesNewRomanPSMT" w:cs="Times New Roman"/>
+          <w:sz w:val="24"/>
+          <w:szCs w:val="24"/>
+        </w:rPr>
+      </w:pPr>
+      <w:r>
+        <w:rPr>
+          <w:rFonts w:eastAsia="TimesNewRomanPSMT" w:cs="Times New Roman"/>
+          <w:sz w:val="24"/>
+          <w:szCs w:val="24"/>
+        </w:rPr>
+        <w:t>Visite el siguiente link:</w:t>
+      </w:r>
+    </w:p>
+    <w:p>
+      <w:pPr>
+        <w:autoSpaceDE w:val="0"/>
+        <w:autoSpaceDN w:val="0"/>
+        <w:adjustRightInd w:val="0"/>
+        <w:spacing w:after="0" w:line="360" w:lineRule="auto"/>
+        <w:rPr>
+          <w:rFonts w:eastAsia="TimesNewRomanPSMT" w:cs="Times New Roman"/>
+          <w:sz w:val="24"/>
+          <w:szCs w:val="24"/>
+        </w:rPr>
+      </w:pPr>
+      <w:r>
+        <w:rPr>
+          <w:rFonts w:eastAsia="TimesNewRomanPSMT" w:cs="Times New Roman"/>
+          <w:sz w:val="24"/>
+          <w:szCs w:val="24"/>
+        </w:rPr>
+        <w:t>http://web-sisop.disca.upv.es/~lscelsep/texto.html</w:t>
+      </w:r>
     </w:p>
     <w:p>
       <w:pPr>
@@ -3066,6 +3094,26 @@
           <w:u w:val="single"/>
         </w:rPr>
       </w:pPr>
+    </w:p>
+    <w:p>
+      <w:pPr>
+        <w:spacing w:line="360" w:lineRule="auto"/>
+        <w:rPr>
+          <w:sz w:val="24"/>
+          <w:szCs w:val="24"/>
+          <w:u w:val="single"/>
+        </w:rPr>
+      </w:pPr>
+      <w:r>
+        <w:rPr>
+          <w:sz w:val="24"/>
+          <w:szCs w:val="24"/>
+          <w:u w:val="single"/>
+        </w:rPr>
+        <w:t>Sunniva a esto no le hagas caso ya está resulto</w:t>
+      </w:r>
+      <w:bookmarkStart w:id="0" w:name="_GoBack"/>
+      <w:bookmarkEnd w:id="0"/>
     </w:p>
     <w:p>
       <w:pPr>
@@ -3313,7 +3361,6 @@
           <w:szCs w:val="32"/>
           <w:u w:val="single"/>
         </w:rPr>
-        <w:lastRenderedPageBreak/>
         <w:t>3 Edición de estilos: introducción a CSS</w:t>
       </w:r>
     </w:p>
@@ -4207,6 +4254,7 @@
           <w:sz w:val="24"/>
           <w:szCs w:val="24"/>
         </w:rPr>
+        <w:lastRenderedPageBreak/>
         <w:t>La alineación del texto a “justificado” para párrafos (</w:t>
       </w:r>
       <w:r>
@@ -4763,7 +4811,6 @@
           <w:sz w:val="28"/>
           <w:szCs w:val="28"/>
         </w:rPr>
-        <w:lastRenderedPageBreak/>
         <w:t>Ejercicio 4</w:t>
       </w:r>
       <w:r>
@@ -5103,6 +5150,7 @@
         <w:rPr>
           <w:noProof/>
         </w:rPr>
+        <w:lastRenderedPageBreak/>
         <w:drawing>
           <wp:inline distT="0" distB="0" distL="0" distR="0" wp14:anchorId="37915F14" wp14:editId="5EF959B5">
             <wp:extent cx="4362450" cy="2524125"/>
@@ -5247,7 +5295,6 @@
           <w:sz w:val="24"/>
           <w:szCs w:val="24"/>
         </w:rPr>
-        <w:lastRenderedPageBreak/>
         <w:t>Columnas</w:t>
       </w:r>
       <w:r>
@@ -5454,6 +5501,7 @@
         <w:rPr>
           <w:noProof/>
         </w:rPr>
+        <w:lastRenderedPageBreak/>
         <w:drawing>
           <wp:inline distT="0" distB="0" distL="0" distR="0" wp14:anchorId="45B819A4" wp14:editId="42BC71EF">
             <wp:extent cx="4687105" cy="2588821"/>
@@ -5569,7 +5617,6 @@
         <w:rPr>
           <w:noProof/>
         </w:rPr>
-        <w:lastRenderedPageBreak/>
         <w:drawing>
           <wp:inline distT="0" distB="0" distL="0" distR="0" wp14:anchorId="526BB0FE" wp14:editId="0871F1F2">
             <wp:extent cx="5375910" cy="1555668"/>
@@ -5939,6 +5986,7 @@
           <w:sz w:val="24"/>
           <w:szCs w:val="24"/>
         </w:rPr>
+        <w:lastRenderedPageBreak/>
         <w:t>font-weight:</w:t>
       </w:r>
       <w:r>
@@ -5996,6 +6044,30 @@
           <w:szCs w:val="40"/>
         </w:rPr>
       </w:pPr>
+      <w:r>
+        <w:rPr>
+          <w:rFonts w:eastAsia="TimesNewRomanPSMT" w:cs="Times New Roman"/>
+          <w:sz w:val="40"/>
+          <w:szCs w:val="40"/>
+        </w:rPr>
+        <w:fldChar w:fldCharType="begin"/>
+      </w:r>
+      <w:r>
+        <w:rPr>
+          <w:rFonts w:eastAsia="TimesNewRomanPSMT" w:cs="Times New Roman"/>
+          <w:sz w:val="40"/>
+          <w:szCs w:val="40"/>
+        </w:rPr>
+        <w:instrText xml:space="preserve"> LINK AcroExch.Document.DC "C:\\Users\\Lizzeth\\Desktop\\TMW_P1-Texto\\print.pdf" "" \a \p \f 0 </w:instrText>
+      </w:r>
+      <w:r>
+        <w:rPr>
+          <w:rFonts w:eastAsia="TimesNewRomanPSMT" w:cs="Times New Roman"/>
+          <w:sz w:val="40"/>
+          <w:szCs w:val="40"/>
+        </w:rPr>
+        <w:fldChar w:fldCharType="separate"/>
+      </w:r>
       <w:r>
         <w:rPr>
           <w:rFonts w:eastAsia="TimesNewRomanPSMT" w:cs="Times New Roman"/>
@@ -6022,15 +6094,18 @@
             <v:path o:extrusionok="f" gradientshapeok="t" o:connecttype="rect"/>
             <o:lock v:ext="edit" aspectratio="t"/>
           </v:shapetype>
-          <v:shape id="_x0000_i1027" type="#_x0000_t75" style="width:457.25pt;height:591.9pt" o:ole="">
+          <v:shape id="_x0000_i1025" type="#_x0000_t75" style="width:457pt;height:591.5pt" o:ole="">
             <v:imagedata r:id="rId37" o:title=""/>
           </v:shape>
-          <o:OLEObject Type="Link" ProgID="AcroExch.Document.DC" ShapeID="_x0000_i1027" DrawAspect="Content" r:id="rId38" UpdateMode="Always">
-            <o:LinkType>EnhancedMetaFile</o:LinkType>
-            <o:LockedField>false</o:LockedField>
-            <o:FieldCodes>\f 0</o:FieldCodes>
-          </o:OLEObject>
         </w:object>
+      </w:r>
+      <w:r>
+        <w:rPr>
+          <w:rFonts w:eastAsia="TimesNewRomanPSMT" w:cs="Times New Roman"/>
+          <w:sz w:val="40"/>
+          <w:szCs w:val="40"/>
+        </w:rPr>
+        <w:fldChar w:fldCharType="end"/>
       </w:r>
     </w:p>
     <w:p>
@@ -6047,6 +6122,529 @@
             <wp:extent cx="3771900" cy="4886325"/>
             <wp:effectExtent l="0" t="0" r="0" b="9525"/>
             <wp:docPr id="8" name="Imagen 8"/>
+            <wp:cNvGraphicFramePr>
+              <a:graphicFrameLocks xmlns:a="http://schemas.openxmlformats.org/drawingml/2006/main" noChangeAspect="1"/>
+            </wp:cNvGraphicFramePr>
+            <a:graphic xmlns:a="http://schemas.openxmlformats.org/drawingml/2006/main">
+              <a:graphicData uri="http://schemas.openxmlformats.org/drawingml/2006/picture">
+                <pic:pic xmlns:pic="http://schemas.openxmlformats.org/drawingml/2006/picture">
+                  <pic:nvPicPr>
+                    <pic:cNvPr id="1" name=""/>
+                    <pic:cNvPicPr/>
+                  </pic:nvPicPr>
+                  <pic:blipFill>
+                    <a:blip r:embed="rId38"/>
+                    <a:stretch>
+                      <a:fillRect/>
+                    </a:stretch>
+                  </pic:blipFill>
+                  <pic:spPr>
+                    <a:xfrm>
+                      <a:off x="0" y="0"/>
+                      <a:ext cx="3771900" cy="4886325"/>
+                    </a:xfrm>
+                    <a:prstGeom prst="rect">
+                      <a:avLst/>
+                    </a:prstGeom>
+                  </pic:spPr>
+                </pic:pic>
+              </a:graphicData>
+            </a:graphic>
+          </wp:inline>
+        </w:drawing>
+      </w:r>
+    </w:p>
+    <w:p>
+      <w:pPr>
+        <w:pStyle w:val="Descripcin"/>
+        <w:jc w:val="center"/>
+        <w:rPr>
+          <w:color w:val="C45911" w:themeColor="accent2" w:themeShade="BF"/>
+          <w:sz w:val="22"/>
+          <w:szCs w:val="22"/>
+        </w:rPr>
+      </w:pPr>
+      <w:r>
+        <w:rPr>
+          <w:color w:val="C45911" w:themeColor="accent2" w:themeShade="BF"/>
+          <w:sz w:val="22"/>
+          <w:szCs w:val="22"/>
+        </w:rPr>
+        <w:t xml:space="preserve">Ilustración </w:t>
+      </w:r>
+      <w:r>
+        <w:rPr>
+          <w:color w:val="C45911" w:themeColor="accent2" w:themeShade="BF"/>
+          <w:sz w:val="22"/>
+          <w:szCs w:val="22"/>
+        </w:rPr>
+        <w:fldChar w:fldCharType="begin"/>
+      </w:r>
+      <w:r>
+        <w:rPr>
+          <w:color w:val="C45911" w:themeColor="accent2" w:themeShade="BF"/>
+          <w:sz w:val="22"/>
+          <w:szCs w:val="22"/>
+        </w:rPr>
+        <w:instrText xml:space="preserve"> SEQ Ilustración \* ARABIC </w:instrText>
+      </w:r>
+      <w:r>
+        <w:rPr>
+          <w:color w:val="C45911" w:themeColor="accent2" w:themeShade="BF"/>
+          <w:sz w:val="22"/>
+          <w:szCs w:val="22"/>
+        </w:rPr>
+        <w:fldChar w:fldCharType="separate"/>
+      </w:r>
+      <w:r>
+        <w:rPr>
+          <w:noProof/>
+          <w:color w:val="C45911" w:themeColor="accent2" w:themeShade="BF"/>
+          <w:sz w:val="22"/>
+          <w:szCs w:val="22"/>
+        </w:rPr>
+        <w:t>32</w:t>
+      </w:r>
+      <w:r>
+        <w:rPr>
+          <w:color w:val="C45911" w:themeColor="accent2" w:themeShade="BF"/>
+          <w:sz w:val="22"/>
+          <w:szCs w:val="22"/>
+        </w:rPr>
+        <w:fldChar w:fldCharType="end"/>
+      </w:r>
+      <w:r>
+        <w:rPr>
+          <w:color w:val="C45911" w:themeColor="accent2" w:themeShade="BF"/>
+          <w:sz w:val="22"/>
+          <w:szCs w:val="22"/>
+        </w:rPr>
+        <w:t>. Vista alternativa - print</w:t>
+      </w:r>
+    </w:p>
+    <w:p>
+      <w:pPr>
+        <w:spacing w:line="360" w:lineRule="auto"/>
+        <w:rPr>
+          <w:rFonts w:eastAsia="TimesNewRomanPSMT" w:cs="Times New Roman"/>
+          <w:sz w:val="32"/>
+          <w:szCs w:val="32"/>
+        </w:rPr>
+      </w:pPr>
+    </w:p>
+    <w:p>
+      <w:pPr>
+        <w:spacing w:line="360" w:lineRule="auto"/>
+        <w:rPr>
+          <w:rFonts w:eastAsia="TimesNewRomanPSMT" w:cs="Times New Roman"/>
+          <w:sz w:val="32"/>
+          <w:szCs w:val="32"/>
+        </w:rPr>
+      </w:pPr>
+    </w:p>
+    <w:p>
+      <w:pPr>
+        <w:autoSpaceDE w:val="0"/>
+        <w:autoSpaceDN w:val="0"/>
+        <w:adjustRightInd w:val="0"/>
+        <w:spacing w:after="0" w:line="360" w:lineRule="auto"/>
+        <w:rPr>
+          <w:rFonts w:eastAsia="TimesNewRomanPSMT" w:cs="Times New Roman"/>
+          <w:sz w:val="24"/>
+          <w:szCs w:val="24"/>
+        </w:rPr>
+      </w:pPr>
+      <w:r>
+        <w:rPr>
+          <w:rFonts w:cs="Times New Roman"/>
+          <w:b/>
+          <w:bCs/>
+          <w:sz w:val="28"/>
+          <w:szCs w:val="28"/>
+        </w:rPr>
+        <w:t>Ejercicio 6</w:t>
+      </w:r>
+      <w:r>
+        <w:rPr>
+          <w:rFonts w:eastAsia="TimesNewRomanPSMT" w:cs="Times New Roman"/>
+          <w:sz w:val="28"/>
+          <w:szCs w:val="28"/>
+        </w:rPr>
+        <w:t xml:space="preserve">: </w:t>
+      </w:r>
+      <w:r>
+        <w:rPr>
+          <w:rFonts w:eastAsia="TimesNewRomanPSMT" w:cs="Times New Roman"/>
+          <w:sz w:val="24"/>
+          <w:szCs w:val="24"/>
+        </w:rPr>
+        <w:t xml:space="preserve">Incorpore al documento cuatro conjuntos de </w:t>
+      </w:r>
+      <w:r>
+        <w:rPr>
+          <w:rFonts w:cs="Times New Roman"/>
+          <w:i/>
+          <w:iCs/>
+          <w:sz w:val="24"/>
+          <w:szCs w:val="24"/>
+        </w:rPr>
+        <w:t xml:space="preserve">media </w:t>
+      </w:r>
+      <w:r>
+        <w:rPr>
+          <w:rFonts w:cs="Times New Roman"/>
+          <w:sz w:val="24"/>
+          <w:szCs w:val="24"/>
+        </w:rPr>
+        <w:t>que</w:t>
+      </w:r>
+      <w:r>
+        <w:rPr>
+          <w:rFonts w:cs="Times New Roman"/>
+          <w:i/>
+          <w:iCs/>
+          <w:sz w:val="24"/>
+          <w:szCs w:val="24"/>
+        </w:rPr>
+        <w:t xml:space="preserve"> </w:t>
+      </w:r>
+      <w:r>
+        <w:rPr>
+          <w:rFonts w:cs="Times New Roman"/>
+          <w:sz w:val="24"/>
+          <w:szCs w:val="24"/>
+        </w:rPr>
+        <w:t>queréis</w:t>
+      </w:r>
+      <w:r>
+        <w:rPr>
+          <w:rFonts w:cs="Times New Roman"/>
+          <w:i/>
+          <w:iCs/>
+          <w:sz w:val="24"/>
+          <w:szCs w:val="24"/>
+        </w:rPr>
+        <w:t xml:space="preserve"> </w:t>
+      </w:r>
+      <w:r>
+        <w:rPr>
+          <w:rFonts w:eastAsia="TimesNewRomanPSMT" w:cs="Times New Roman"/>
+          <w:sz w:val="24"/>
+          <w:szCs w:val="24"/>
+        </w:rPr>
+        <w:t>que definan para el medio</w:t>
+      </w:r>
+      <w:r>
+        <w:rPr>
+          <w:rFonts w:eastAsia="TimesNewRomanPSMT" w:cs="Times New Roman"/>
+          <w:sz w:val="24"/>
+          <w:szCs w:val="24"/>
+        </w:rPr>
+        <w:t xml:space="preserve"> </w:t>
+      </w:r>
+      <w:r>
+        <w:rPr>
+          <w:rFonts w:cs="Times New Roman"/>
+          <w:i/>
+          <w:iCs/>
+          <w:sz w:val="24"/>
+          <w:szCs w:val="24"/>
+        </w:rPr>
+        <w:t xml:space="preserve">screen </w:t>
+      </w:r>
+      <w:r>
+        <w:rPr>
+          <w:rFonts w:eastAsia="TimesNewRomanPSMT" w:cs="Times New Roman"/>
+          <w:sz w:val="24"/>
+          <w:szCs w:val="24"/>
+        </w:rPr>
+        <w:t>(descrito por “media para pantalla”), cuatro escenarios en los que el color de fondo del</w:t>
+      </w:r>
+      <w:r>
+        <w:rPr>
+          <w:rFonts w:eastAsia="TimesNewRomanPSMT" w:cs="Times New Roman"/>
+          <w:sz w:val="24"/>
+          <w:szCs w:val="24"/>
+        </w:rPr>
+        <w:t xml:space="preserve"> </w:t>
+      </w:r>
+      <w:r>
+        <w:rPr>
+          <w:rFonts w:eastAsia="TimesNewRomanPSMT" w:cs="Times New Roman"/>
+          <w:sz w:val="24"/>
+          <w:szCs w:val="24"/>
+        </w:rPr>
+        <w:t xml:space="preserve">documento (seleccione la etiqueta </w:t>
+      </w:r>
+      <w:r>
+        <w:rPr>
+          <w:rFonts w:cs="Times New Roman"/>
+          <w:i/>
+          <w:iCs/>
+          <w:sz w:val="24"/>
+          <w:szCs w:val="24"/>
+        </w:rPr>
+        <w:t xml:space="preserve">body </w:t>
+      </w:r>
+      <w:r>
+        <w:rPr>
+          <w:rFonts w:eastAsia="TimesNewRomanPSMT" w:cs="Times New Roman"/>
+          <w:sz w:val="24"/>
+          <w:szCs w:val="24"/>
+        </w:rPr>
+        <w:t>para ello) y el de los tipos de letra de todo el documento cambie</w:t>
+      </w:r>
+      <w:r>
+        <w:rPr>
+          <w:rFonts w:eastAsia="TimesNewRomanPSMT" w:cs="Times New Roman"/>
+          <w:sz w:val="24"/>
+          <w:szCs w:val="24"/>
+        </w:rPr>
+        <w:t xml:space="preserve"> </w:t>
+      </w:r>
+      <w:r>
+        <w:rPr>
+          <w:rFonts w:eastAsia="TimesNewRomanPSMT" w:cs="Times New Roman"/>
+          <w:sz w:val="24"/>
+          <w:szCs w:val="24"/>
+        </w:rPr>
+        <w:t>visiblemente.</w:t>
+      </w:r>
+    </w:p>
+    <w:p>
+      <w:pPr>
+        <w:autoSpaceDE w:val="0"/>
+        <w:autoSpaceDN w:val="0"/>
+        <w:adjustRightInd w:val="0"/>
+        <w:spacing w:after="0" w:line="360" w:lineRule="auto"/>
+        <w:rPr>
+          <w:rFonts w:eastAsia="TimesNewRomanPSMT" w:cs="Times New Roman"/>
+          <w:sz w:val="24"/>
+          <w:szCs w:val="24"/>
+        </w:rPr>
+      </w:pPr>
+    </w:p>
+    <w:p>
+      <w:pPr>
+        <w:autoSpaceDE w:val="0"/>
+        <w:autoSpaceDN w:val="0"/>
+        <w:adjustRightInd w:val="0"/>
+        <w:spacing w:after="0" w:line="360" w:lineRule="auto"/>
+        <w:rPr>
+          <w:rFonts w:eastAsia="TimesNewRomanPSMT" w:cs="Times New Roman"/>
+          <w:sz w:val="24"/>
+          <w:szCs w:val="24"/>
+        </w:rPr>
+      </w:pPr>
+      <w:r>
+        <w:rPr>
+          <w:rFonts w:eastAsia="TimesNewRomanPSMT" w:cs="Times New Roman"/>
+          <w:sz w:val="24"/>
+          <w:szCs w:val="24"/>
+        </w:rPr>
+        <w:t>Empiece definiendo uno de esos contextos seleccionando las condiciones que lo definen, como muestra</w:t>
+      </w:r>
+      <w:r>
+        <w:rPr>
+          <w:rFonts w:eastAsia="TimesNewRomanPSMT" w:cs="Times New Roman"/>
+          <w:sz w:val="24"/>
+          <w:szCs w:val="24"/>
+        </w:rPr>
+        <w:t xml:space="preserve"> </w:t>
+      </w:r>
+      <w:r>
+        <w:rPr>
+          <w:rFonts w:eastAsia="TimesNewRomanPSMT" w:cs="Times New Roman"/>
+          <w:sz w:val="24"/>
+          <w:szCs w:val="24"/>
+        </w:rPr>
+        <w:t>la fig. 15, utilizando el botón “Anadir restricción” para concatenar varios valores de estas propiedades en</w:t>
+      </w:r>
+      <w:r>
+        <w:rPr>
+          <w:rFonts w:eastAsia="TimesNewRomanPSMT" w:cs="Times New Roman"/>
+          <w:sz w:val="24"/>
+          <w:szCs w:val="24"/>
+        </w:rPr>
+        <w:t xml:space="preserve"> </w:t>
+      </w:r>
+      <w:r>
+        <w:rPr>
+          <w:rFonts w:eastAsia="TimesNewRomanPSMT" w:cs="Times New Roman"/>
+          <w:sz w:val="24"/>
+          <w:szCs w:val="24"/>
+        </w:rPr>
+        <w:t>un solo escenario. Asigne valores a las propiedades y no olvide poner las unidades “px” (pixeles) en el</w:t>
+      </w:r>
+      <w:r>
+        <w:rPr>
+          <w:rFonts w:eastAsia="TimesNewRomanPSMT" w:cs="Times New Roman"/>
+          <w:sz w:val="24"/>
+          <w:szCs w:val="24"/>
+        </w:rPr>
+        <w:t xml:space="preserve"> </w:t>
+      </w:r>
+      <w:r>
+        <w:rPr>
+          <w:rFonts w:eastAsia="TimesNewRomanPSMT" w:cs="Times New Roman"/>
+          <w:sz w:val="24"/>
+          <w:szCs w:val="24"/>
+        </w:rPr>
+        <w:t>caso de los valores numéricos.</w:t>
+      </w:r>
+    </w:p>
+    <w:p>
+      <w:pPr>
+        <w:autoSpaceDE w:val="0"/>
+        <w:autoSpaceDN w:val="0"/>
+        <w:adjustRightInd w:val="0"/>
+        <w:spacing w:after="0" w:line="360" w:lineRule="auto"/>
+        <w:rPr>
+          <w:rFonts w:eastAsia="TimesNewRomanPSMT" w:cs="Times New Roman"/>
+          <w:sz w:val="24"/>
+          <w:szCs w:val="24"/>
+        </w:rPr>
+      </w:pPr>
+    </w:p>
+    <w:p>
+      <w:pPr>
+        <w:autoSpaceDE w:val="0"/>
+        <w:autoSpaceDN w:val="0"/>
+        <w:adjustRightInd w:val="0"/>
+        <w:spacing w:after="0" w:line="360" w:lineRule="auto"/>
+        <w:rPr>
+          <w:rFonts w:eastAsia="TimesNewRomanPSMT" w:cs="Times New Roman"/>
+          <w:sz w:val="24"/>
+          <w:szCs w:val="24"/>
+        </w:rPr>
+      </w:pPr>
+      <w:r>
+        <w:rPr>
+          <w:rFonts w:eastAsia="TimesNewRomanPSMT" w:cs="Times New Roman"/>
+          <w:sz w:val="24"/>
+          <w:szCs w:val="24"/>
+        </w:rPr>
+        <w:lastRenderedPageBreak/>
+        <w:t>Se habrán de declarar estos cuatro casos y modificar, conforme se indica, el valor de color de fondo:</w:t>
+      </w:r>
+    </w:p>
+    <w:p>
+      <w:pPr>
+        <w:pStyle w:val="Prrafodelista"/>
+        <w:numPr>
+          <w:ilvl w:val="0"/>
+          <w:numId w:val="3"/>
+        </w:numPr>
+        <w:autoSpaceDE w:val="0"/>
+        <w:autoSpaceDN w:val="0"/>
+        <w:adjustRightInd w:val="0"/>
+        <w:spacing w:after="0" w:line="360" w:lineRule="auto"/>
+        <w:rPr>
+          <w:rFonts w:eastAsia="TimesNewRomanPSMT" w:cs="Times New Roman"/>
+          <w:sz w:val="24"/>
+          <w:szCs w:val="24"/>
+        </w:rPr>
+      </w:pPr>
+      <w:r>
+        <w:rPr>
+          <w:rFonts w:eastAsia="TimesNewRomanPSMT" w:cs="Times New Roman"/>
+          <w:sz w:val="24"/>
+          <w:szCs w:val="24"/>
+        </w:rPr>
+        <w:t>screen and (min-width: 0px) and (max-width: 420px) → red.</w:t>
+      </w:r>
+    </w:p>
+    <w:p>
+      <w:pPr>
+        <w:pStyle w:val="Prrafodelista"/>
+        <w:numPr>
+          <w:ilvl w:val="0"/>
+          <w:numId w:val="3"/>
+        </w:numPr>
+        <w:autoSpaceDE w:val="0"/>
+        <w:autoSpaceDN w:val="0"/>
+        <w:adjustRightInd w:val="0"/>
+        <w:spacing w:after="0" w:line="360" w:lineRule="auto"/>
+        <w:rPr>
+          <w:rFonts w:eastAsia="TimesNewRomanPSMT" w:cs="Times New Roman"/>
+          <w:sz w:val="24"/>
+          <w:szCs w:val="24"/>
+        </w:rPr>
+      </w:pPr>
+      <w:r>
+        <w:rPr>
+          <w:rFonts w:eastAsia="TimesNewRomanPSMT" w:cs="Times New Roman"/>
+          <w:sz w:val="24"/>
+          <w:szCs w:val="24"/>
+        </w:rPr>
+        <w:t>screen and (min-width: 421px) and (max-width: 768px) → yellow.</w:t>
+      </w:r>
+    </w:p>
+    <w:p>
+      <w:pPr>
+        <w:pStyle w:val="Prrafodelista"/>
+        <w:numPr>
+          <w:ilvl w:val="0"/>
+          <w:numId w:val="3"/>
+        </w:numPr>
+        <w:autoSpaceDE w:val="0"/>
+        <w:autoSpaceDN w:val="0"/>
+        <w:adjustRightInd w:val="0"/>
+        <w:spacing w:after="0" w:line="360" w:lineRule="auto"/>
+        <w:rPr>
+          <w:rFonts w:eastAsia="TimesNewRomanPSMT" w:cs="Times New Roman"/>
+          <w:sz w:val="24"/>
+          <w:szCs w:val="24"/>
+        </w:rPr>
+      </w:pPr>
+      <w:r>
+        <w:rPr>
+          <w:rFonts w:eastAsia="TimesNewRomanPSMT" w:cs="Times New Roman"/>
+          <w:sz w:val="24"/>
+          <w:szCs w:val="24"/>
+        </w:rPr>
+        <w:t>screen and (min-width: 769px) and (max-width: 1024px) → green.</w:t>
+      </w:r>
+    </w:p>
+    <w:p>
+      <w:pPr>
+        <w:pStyle w:val="Prrafodelista"/>
+        <w:numPr>
+          <w:ilvl w:val="0"/>
+          <w:numId w:val="3"/>
+        </w:numPr>
+        <w:spacing w:line="360" w:lineRule="auto"/>
+        <w:rPr>
+          <w:rFonts w:eastAsia="TimesNewRomanPSMT" w:cs="Times New Roman"/>
+          <w:sz w:val="24"/>
+          <w:szCs w:val="24"/>
+        </w:rPr>
+      </w:pPr>
+      <w:r>
+        <w:rPr>
+          <w:rFonts w:eastAsia="TimesNewRomanPSMT" w:cs="Times New Roman"/>
+          <w:sz w:val="24"/>
+          <w:szCs w:val="24"/>
+        </w:rPr>
+        <w:t>screen and (orientation: landscape) → pink.</w:t>
+      </w:r>
+    </w:p>
+    <w:p>
+      <w:pPr>
+        <w:pStyle w:val="Prrafodelista"/>
+        <w:keepNext/>
+        <w:spacing w:line="360" w:lineRule="auto"/>
+        <w:jc w:val="center"/>
+      </w:pPr>
+      <w:r>
+        <w:rPr>
+          <w:noProof/>
+        </w:rPr>
+        <w:drawing>
+          <wp:inline distT="0" distB="0" distL="0" distR="0" wp14:anchorId="745941EC" wp14:editId="2CC17C73">
+            <wp:extent cx="3213397" cy="5759532"/>
+            <wp:effectExtent l="0" t="0" r="6350" b="0"/>
+            <wp:docPr id="3" name="Imagen 3"/>
             <wp:cNvGraphicFramePr>
               <a:graphicFrameLocks xmlns:a="http://schemas.openxmlformats.org/drawingml/2006/main" noChangeAspect="1"/>
             </wp:cNvGraphicFramePr>
@@ -6066,529 +6664,6 @@
                   <pic:spPr>
                     <a:xfrm>
                       <a:off x="0" y="0"/>
-                      <a:ext cx="3771900" cy="4886325"/>
-                    </a:xfrm>
-                    <a:prstGeom prst="rect">
-                      <a:avLst/>
-                    </a:prstGeom>
-                  </pic:spPr>
-                </pic:pic>
-              </a:graphicData>
-            </a:graphic>
-          </wp:inline>
-        </w:drawing>
-      </w:r>
-    </w:p>
-    <w:p>
-      <w:pPr>
-        <w:pStyle w:val="Descripcin"/>
-        <w:jc w:val="center"/>
-        <w:rPr>
-          <w:color w:val="C45911" w:themeColor="accent2" w:themeShade="BF"/>
-          <w:sz w:val="22"/>
-          <w:szCs w:val="22"/>
-        </w:rPr>
-      </w:pPr>
-      <w:r>
-        <w:rPr>
-          <w:color w:val="C45911" w:themeColor="accent2" w:themeShade="BF"/>
-          <w:sz w:val="22"/>
-          <w:szCs w:val="22"/>
-        </w:rPr>
-        <w:t xml:space="preserve">Ilustración </w:t>
-      </w:r>
-      <w:r>
-        <w:rPr>
-          <w:color w:val="C45911" w:themeColor="accent2" w:themeShade="BF"/>
-          <w:sz w:val="22"/>
-          <w:szCs w:val="22"/>
-        </w:rPr>
-        <w:fldChar w:fldCharType="begin"/>
-      </w:r>
-      <w:r>
-        <w:rPr>
-          <w:color w:val="C45911" w:themeColor="accent2" w:themeShade="BF"/>
-          <w:sz w:val="22"/>
-          <w:szCs w:val="22"/>
-        </w:rPr>
-        <w:instrText xml:space="preserve"> SEQ Ilustración \* ARABIC </w:instrText>
-      </w:r>
-      <w:r>
-        <w:rPr>
-          <w:color w:val="C45911" w:themeColor="accent2" w:themeShade="BF"/>
-          <w:sz w:val="22"/>
-          <w:szCs w:val="22"/>
-        </w:rPr>
-        <w:fldChar w:fldCharType="separate"/>
-      </w:r>
-      <w:r>
-        <w:rPr>
-          <w:noProof/>
-          <w:color w:val="C45911" w:themeColor="accent2" w:themeShade="BF"/>
-          <w:sz w:val="22"/>
-          <w:szCs w:val="22"/>
-        </w:rPr>
-        <w:t>32</w:t>
-      </w:r>
-      <w:r>
-        <w:rPr>
-          <w:color w:val="C45911" w:themeColor="accent2" w:themeShade="BF"/>
-          <w:sz w:val="22"/>
-          <w:szCs w:val="22"/>
-        </w:rPr>
-        <w:fldChar w:fldCharType="end"/>
-      </w:r>
-      <w:r>
-        <w:rPr>
-          <w:color w:val="C45911" w:themeColor="accent2" w:themeShade="BF"/>
-          <w:sz w:val="22"/>
-          <w:szCs w:val="22"/>
-        </w:rPr>
-        <w:t>. Vista alternativa - print</w:t>
-      </w:r>
-    </w:p>
-    <w:p>
-      <w:pPr>
-        <w:spacing w:line="360" w:lineRule="auto"/>
-        <w:rPr>
-          <w:rFonts w:eastAsia="TimesNewRomanPSMT" w:cs="Times New Roman"/>
-          <w:sz w:val="32"/>
-          <w:szCs w:val="32"/>
-        </w:rPr>
-      </w:pPr>
-    </w:p>
-    <w:p>
-      <w:pPr>
-        <w:spacing w:line="360" w:lineRule="auto"/>
-        <w:rPr>
-          <w:rFonts w:eastAsia="TimesNewRomanPSMT" w:cs="Times New Roman"/>
-          <w:sz w:val="32"/>
-          <w:szCs w:val="32"/>
-        </w:rPr>
-      </w:pPr>
-    </w:p>
-    <w:p>
-      <w:pPr>
-        <w:autoSpaceDE w:val="0"/>
-        <w:autoSpaceDN w:val="0"/>
-        <w:adjustRightInd w:val="0"/>
-        <w:spacing w:after="0" w:line="360" w:lineRule="auto"/>
-        <w:rPr>
-          <w:rFonts w:eastAsia="TimesNewRomanPSMT" w:cs="Times New Roman"/>
-          <w:sz w:val="24"/>
-          <w:szCs w:val="24"/>
-        </w:rPr>
-      </w:pPr>
-      <w:r>
-        <w:rPr>
-          <w:rFonts w:cs="Times New Roman"/>
-          <w:b/>
-          <w:bCs/>
-          <w:sz w:val="28"/>
-          <w:szCs w:val="28"/>
-        </w:rPr>
-        <w:t>Ejercicio 6</w:t>
-      </w:r>
-      <w:r>
-        <w:rPr>
-          <w:rFonts w:eastAsia="TimesNewRomanPSMT" w:cs="Times New Roman"/>
-          <w:sz w:val="28"/>
-          <w:szCs w:val="28"/>
-        </w:rPr>
-        <w:t xml:space="preserve">: </w:t>
-      </w:r>
-      <w:r>
-        <w:rPr>
-          <w:rFonts w:eastAsia="TimesNewRomanPSMT" w:cs="Times New Roman"/>
-          <w:sz w:val="24"/>
-          <w:szCs w:val="24"/>
-        </w:rPr>
-        <w:t xml:space="preserve">Incorpore al documento cuatro conjuntos de </w:t>
-      </w:r>
-      <w:r>
-        <w:rPr>
-          <w:rFonts w:cs="Times New Roman"/>
-          <w:i/>
-          <w:iCs/>
-          <w:sz w:val="24"/>
-          <w:szCs w:val="24"/>
-        </w:rPr>
-        <w:t xml:space="preserve">media </w:t>
-      </w:r>
-      <w:r>
-        <w:rPr>
-          <w:rFonts w:cs="Times New Roman"/>
-          <w:sz w:val="24"/>
-          <w:szCs w:val="24"/>
-        </w:rPr>
-        <w:t>que</w:t>
-      </w:r>
-      <w:r>
-        <w:rPr>
-          <w:rFonts w:cs="Times New Roman"/>
-          <w:i/>
-          <w:iCs/>
-          <w:sz w:val="24"/>
-          <w:szCs w:val="24"/>
-        </w:rPr>
-        <w:t xml:space="preserve"> </w:t>
-      </w:r>
-      <w:r>
-        <w:rPr>
-          <w:rFonts w:cs="Times New Roman"/>
-          <w:sz w:val="24"/>
-          <w:szCs w:val="24"/>
-        </w:rPr>
-        <w:t>queréis</w:t>
-      </w:r>
-      <w:r>
-        <w:rPr>
-          <w:rFonts w:cs="Times New Roman"/>
-          <w:i/>
-          <w:iCs/>
-          <w:sz w:val="24"/>
-          <w:szCs w:val="24"/>
-        </w:rPr>
-        <w:t xml:space="preserve"> </w:t>
-      </w:r>
-      <w:r>
-        <w:rPr>
-          <w:rFonts w:eastAsia="TimesNewRomanPSMT" w:cs="Times New Roman"/>
-          <w:sz w:val="24"/>
-          <w:szCs w:val="24"/>
-        </w:rPr>
-        <w:t>que definan para el medio</w:t>
-      </w:r>
-      <w:r>
-        <w:rPr>
-          <w:rFonts w:eastAsia="TimesNewRomanPSMT" w:cs="Times New Roman"/>
-          <w:sz w:val="24"/>
-          <w:szCs w:val="24"/>
-        </w:rPr>
-        <w:t xml:space="preserve"> </w:t>
-      </w:r>
-      <w:r>
-        <w:rPr>
-          <w:rFonts w:cs="Times New Roman"/>
-          <w:i/>
-          <w:iCs/>
-          <w:sz w:val="24"/>
-          <w:szCs w:val="24"/>
-        </w:rPr>
-        <w:t xml:space="preserve">screen </w:t>
-      </w:r>
-      <w:r>
-        <w:rPr>
-          <w:rFonts w:eastAsia="TimesNewRomanPSMT" w:cs="Times New Roman"/>
-          <w:sz w:val="24"/>
-          <w:szCs w:val="24"/>
-        </w:rPr>
-        <w:t>(descrito por “media para pantalla”), cuatro escenarios en los que el color de fondo del</w:t>
-      </w:r>
-      <w:r>
-        <w:rPr>
-          <w:rFonts w:eastAsia="TimesNewRomanPSMT" w:cs="Times New Roman"/>
-          <w:sz w:val="24"/>
-          <w:szCs w:val="24"/>
-        </w:rPr>
-        <w:t xml:space="preserve"> </w:t>
-      </w:r>
-      <w:r>
-        <w:rPr>
-          <w:rFonts w:eastAsia="TimesNewRomanPSMT" w:cs="Times New Roman"/>
-          <w:sz w:val="24"/>
-          <w:szCs w:val="24"/>
-        </w:rPr>
-        <w:t xml:space="preserve">documento (seleccione la etiqueta </w:t>
-      </w:r>
-      <w:r>
-        <w:rPr>
-          <w:rFonts w:cs="Times New Roman"/>
-          <w:i/>
-          <w:iCs/>
-          <w:sz w:val="24"/>
-          <w:szCs w:val="24"/>
-        </w:rPr>
-        <w:t xml:space="preserve">body </w:t>
-      </w:r>
-      <w:r>
-        <w:rPr>
-          <w:rFonts w:eastAsia="TimesNewRomanPSMT" w:cs="Times New Roman"/>
-          <w:sz w:val="24"/>
-          <w:szCs w:val="24"/>
-        </w:rPr>
-        <w:t>para ello) y el de los tipos de letra de todo el documento cambie</w:t>
-      </w:r>
-      <w:r>
-        <w:rPr>
-          <w:rFonts w:eastAsia="TimesNewRomanPSMT" w:cs="Times New Roman"/>
-          <w:sz w:val="24"/>
-          <w:szCs w:val="24"/>
-        </w:rPr>
-        <w:t xml:space="preserve"> </w:t>
-      </w:r>
-      <w:r>
-        <w:rPr>
-          <w:rFonts w:eastAsia="TimesNewRomanPSMT" w:cs="Times New Roman"/>
-          <w:sz w:val="24"/>
-          <w:szCs w:val="24"/>
-        </w:rPr>
-        <w:t>visiblemente.</w:t>
-      </w:r>
-    </w:p>
-    <w:p>
-      <w:pPr>
-        <w:autoSpaceDE w:val="0"/>
-        <w:autoSpaceDN w:val="0"/>
-        <w:adjustRightInd w:val="0"/>
-        <w:spacing w:after="0" w:line="360" w:lineRule="auto"/>
-        <w:rPr>
-          <w:rFonts w:eastAsia="TimesNewRomanPSMT" w:cs="Times New Roman"/>
-          <w:sz w:val="24"/>
-          <w:szCs w:val="24"/>
-        </w:rPr>
-      </w:pPr>
-    </w:p>
-    <w:p>
-      <w:pPr>
-        <w:autoSpaceDE w:val="0"/>
-        <w:autoSpaceDN w:val="0"/>
-        <w:adjustRightInd w:val="0"/>
-        <w:spacing w:after="0" w:line="360" w:lineRule="auto"/>
-        <w:rPr>
-          <w:rFonts w:eastAsia="TimesNewRomanPSMT" w:cs="Times New Roman"/>
-          <w:sz w:val="24"/>
-          <w:szCs w:val="24"/>
-        </w:rPr>
-      </w:pPr>
-      <w:r>
-        <w:rPr>
-          <w:rFonts w:eastAsia="TimesNewRomanPSMT" w:cs="Times New Roman"/>
-          <w:sz w:val="24"/>
-          <w:szCs w:val="24"/>
-        </w:rPr>
-        <w:t>Empiece definiendo uno de esos contextos seleccionando las condiciones que lo definen, como muestra</w:t>
-      </w:r>
-      <w:r>
-        <w:rPr>
-          <w:rFonts w:eastAsia="TimesNewRomanPSMT" w:cs="Times New Roman"/>
-          <w:sz w:val="24"/>
-          <w:szCs w:val="24"/>
-        </w:rPr>
-        <w:t xml:space="preserve"> </w:t>
-      </w:r>
-      <w:r>
-        <w:rPr>
-          <w:rFonts w:eastAsia="TimesNewRomanPSMT" w:cs="Times New Roman"/>
-          <w:sz w:val="24"/>
-          <w:szCs w:val="24"/>
-        </w:rPr>
-        <w:t>la fig. 15, utilizando el botón “Anadir restricción” para concatenar varios valores de estas propiedades en</w:t>
-      </w:r>
-      <w:r>
-        <w:rPr>
-          <w:rFonts w:eastAsia="TimesNewRomanPSMT" w:cs="Times New Roman"/>
-          <w:sz w:val="24"/>
-          <w:szCs w:val="24"/>
-        </w:rPr>
-        <w:t xml:space="preserve"> </w:t>
-      </w:r>
-      <w:r>
-        <w:rPr>
-          <w:rFonts w:eastAsia="TimesNewRomanPSMT" w:cs="Times New Roman"/>
-          <w:sz w:val="24"/>
-          <w:szCs w:val="24"/>
-        </w:rPr>
-        <w:t>un solo escenario. Asigne valores a las propiedades y no olvide poner las unidades “px” (pixeles) en el</w:t>
-      </w:r>
-      <w:r>
-        <w:rPr>
-          <w:rFonts w:eastAsia="TimesNewRomanPSMT" w:cs="Times New Roman"/>
-          <w:sz w:val="24"/>
-          <w:szCs w:val="24"/>
-        </w:rPr>
-        <w:t xml:space="preserve"> </w:t>
-      </w:r>
-      <w:r>
-        <w:rPr>
-          <w:rFonts w:eastAsia="TimesNewRomanPSMT" w:cs="Times New Roman"/>
-          <w:sz w:val="24"/>
-          <w:szCs w:val="24"/>
-        </w:rPr>
-        <w:t>caso de los valores numéricos.</w:t>
-      </w:r>
-    </w:p>
-    <w:p>
-      <w:pPr>
-        <w:autoSpaceDE w:val="0"/>
-        <w:autoSpaceDN w:val="0"/>
-        <w:adjustRightInd w:val="0"/>
-        <w:spacing w:after="0" w:line="360" w:lineRule="auto"/>
-        <w:rPr>
-          <w:rFonts w:eastAsia="TimesNewRomanPSMT" w:cs="Times New Roman"/>
-          <w:sz w:val="24"/>
-          <w:szCs w:val="24"/>
-        </w:rPr>
-      </w:pPr>
-    </w:p>
-    <w:p>
-      <w:pPr>
-        <w:autoSpaceDE w:val="0"/>
-        <w:autoSpaceDN w:val="0"/>
-        <w:adjustRightInd w:val="0"/>
-        <w:spacing w:after="0" w:line="360" w:lineRule="auto"/>
-        <w:rPr>
-          <w:rFonts w:eastAsia="TimesNewRomanPSMT" w:cs="Times New Roman"/>
-          <w:sz w:val="24"/>
-          <w:szCs w:val="24"/>
-        </w:rPr>
-      </w:pPr>
-      <w:r>
-        <w:rPr>
-          <w:rFonts w:eastAsia="TimesNewRomanPSMT" w:cs="Times New Roman"/>
-          <w:sz w:val="24"/>
-          <w:szCs w:val="24"/>
-        </w:rPr>
-        <w:lastRenderedPageBreak/>
-        <w:t>Se habrán de declarar estos cuatro casos y modificar, conforme se indica, el valor de color de fondo:</w:t>
-      </w:r>
-    </w:p>
-    <w:p>
-      <w:pPr>
-        <w:pStyle w:val="Prrafodelista"/>
-        <w:numPr>
-          <w:ilvl w:val="0"/>
-          <w:numId w:val="3"/>
-        </w:numPr>
-        <w:autoSpaceDE w:val="0"/>
-        <w:autoSpaceDN w:val="0"/>
-        <w:adjustRightInd w:val="0"/>
-        <w:spacing w:after="0" w:line="360" w:lineRule="auto"/>
-        <w:rPr>
-          <w:rFonts w:eastAsia="TimesNewRomanPSMT" w:cs="Times New Roman"/>
-          <w:sz w:val="24"/>
-          <w:szCs w:val="24"/>
-        </w:rPr>
-      </w:pPr>
-      <w:r>
-        <w:rPr>
-          <w:rFonts w:eastAsia="TimesNewRomanPSMT" w:cs="Times New Roman"/>
-          <w:sz w:val="24"/>
-          <w:szCs w:val="24"/>
-        </w:rPr>
-        <w:t>screen and (min-width: 0px) and (max-width: 420px) → red.</w:t>
-      </w:r>
-    </w:p>
-    <w:p>
-      <w:pPr>
-        <w:pStyle w:val="Prrafodelista"/>
-        <w:numPr>
-          <w:ilvl w:val="0"/>
-          <w:numId w:val="3"/>
-        </w:numPr>
-        <w:autoSpaceDE w:val="0"/>
-        <w:autoSpaceDN w:val="0"/>
-        <w:adjustRightInd w:val="0"/>
-        <w:spacing w:after="0" w:line="360" w:lineRule="auto"/>
-        <w:rPr>
-          <w:rFonts w:eastAsia="TimesNewRomanPSMT" w:cs="Times New Roman"/>
-          <w:sz w:val="24"/>
-          <w:szCs w:val="24"/>
-        </w:rPr>
-      </w:pPr>
-      <w:r>
-        <w:rPr>
-          <w:rFonts w:eastAsia="TimesNewRomanPSMT" w:cs="Times New Roman"/>
-          <w:sz w:val="24"/>
-          <w:szCs w:val="24"/>
-        </w:rPr>
-        <w:t>screen and (min-width: 421px) and (max-width: 768px) → yellow.</w:t>
-      </w:r>
-    </w:p>
-    <w:p>
-      <w:pPr>
-        <w:pStyle w:val="Prrafodelista"/>
-        <w:numPr>
-          <w:ilvl w:val="0"/>
-          <w:numId w:val="3"/>
-        </w:numPr>
-        <w:autoSpaceDE w:val="0"/>
-        <w:autoSpaceDN w:val="0"/>
-        <w:adjustRightInd w:val="0"/>
-        <w:spacing w:after="0" w:line="360" w:lineRule="auto"/>
-        <w:rPr>
-          <w:rFonts w:eastAsia="TimesNewRomanPSMT" w:cs="Times New Roman"/>
-          <w:sz w:val="24"/>
-          <w:szCs w:val="24"/>
-        </w:rPr>
-      </w:pPr>
-      <w:r>
-        <w:rPr>
-          <w:rFonts w:eastAsia="TimesNewRomanPSMT" w:cs="Times New Roman"/>
-          <w:sz w:val="24"/>
-          <w:szCs w:val="24"/>
-        </w:rPr>
-        <w:t>screen and (min-width: 769px) and (max-width: 1024px) → green.</w:t>
-      </w:r>
-    </w:p>
-    <w:p>
-      <w:pPr>
-        <w:pStyle w:val="Prrafodelista"/>
-        <w:numPr>
-          <w:ilvl w:val="0"/>
-          <w:numId w:val="3"/>
-        </w:numPr>
-        <w:spacing w:line="360" w:lineRule="auto"/>
-        <w:rPr>
-          <w:rFonts w:eastAsia="TimesNewRomanPSMT" w:cs="Times New Roman"/>
-          <w:sz w:val="24"/>
-          <w:szCs w:val="24"/>
-        </w:rPr>
-      </w:pPr>
-      <w:r>
-        <w:rPr>
-          <w:rFonts w:eastAsia="TimesNewRomanPSMT" w:cs="Times New Roman"/>
-          <w:sz w:val="24"/>
-          <w:szCs w:val="24"/>
-        </w:rPr>
-        <w:t>screen and (orientation: landscape) → pink.</w:t>
-      </w:r>
-    </w:p>
-    <w:p>
-      <w:pPr>
-        <w:pStyle w:val="Prrafodelista"/>
-        <w:keepNext/>
-        <w:spacing w:line="360" w:lineRule="auto"/>
-        <w:jc w:val="center"/>
-      </w:pPr>
-      <w:r>
-        <w:rPr>
-          <w:noProof/>
-        </w:rPr>
-        <w:drawing>
-          <wp:inline distT="0" distB="0" distL="0" distR="0" wp14:anchorId="745941EC" wp14:editId="2CC17C73">
-            <wp:extent cx="3213397" cy="5759532"/>
-            <wp:effectExtent l="0" t="0" r="6350" b="0"/>
-            <wp:docPr id="3" name="Imagen 3"/>
-            <wp:cNvGraphicFramePr>
-              <a:graphicFrameLocks xmlns:a="http://schemas.openxmlformats.org/drawingml/2006/main" noChangeAspect="1"/>
-            </wp:cNvGraphicFramePr>
-            <a:graphic xmlns:a="http://schemas.openxmlformats.org/drawingml/2006/main">
-              <a:graphicData uri="http://schemas.openxmlformats.org/drawingml/2006/picture">
-                <pic:pic xmlns:pic="http://schemas.openxmlformats.org/drawingml/2006/picture">
-                  <pic:nvPicPr>
-                    <pic:cNvPr id="1" name=""/>
-                    <pic:cNvPicPr/>
-                  </pic:nvPicPr>
-                  <pic:blipFill>
-                    <a:blip r:embed="rId40"/>
-                    <a:stretch>
-                      <a:fillRect/>
-                    </a:stretch>
-                  </pic:blipFill>
-                  <pic:spPr>
-                    <a:xfrm>
-                      <a:off x="0" y="0"/>
                       <a:ext cx="3213443" cy="5759614"/>
                     </a:xfrm>
                     <a:prstGeom prst="rect">
@@ -7198,7 +7273,7 @@
                     <pic:cNvPicPr/>
                   </pic:nvPicPr>
                   <pic:blipFill>
-                    <a:blip r:embed="rId41">
+                    <a:blip r:embed="rId40">
                       <a:extLst>
                         <a:ext uri="{28A0092B-C50C-407E-A947-70E740481C1C}">
                           <a14:useLocalDpi xmlns:a14="http://schemas.microsoft.com/office/drawing/2010/main" val="0"/>
@@ -7412,7 +7487,7 @@
                     <pic:cNvPicPr/>
                   </pic:nvPicPr>
                   <pic:blipFill>
-                    <a:blip r:embed="rId42"/>
+                    <a:blip r:embed="rId41"/>
                     <a:stretch>
                       <a:fillRect/>
                     </a:stretch>
@@ -7651,6 +7726,56 @@
             <wp:extent cx="5400040" cy="2586990"/>
             <wp:effectExtent l="0" t="0" r="0" b="3810"/>
             <wp:docPr id="36" name="Imagen 36"/>
+            <wp:cNvGraphicFramePr>
+              <a:graphicFrameLocks xmlns:a="http://schemas.openxmlformats.org/drawingml/2006/main" noChangeAspect="1"/>
+            </wp:cNvGraphicFramePr>
+            <a:graphic xmlns:a="http://schemas.openxmlformats.org/drawingml/2006/main">
+              <a:graphicData uri="http://schemas.openxmlformats.org/drawingml/2006/picture">
+                <pic:pic xmlns:pic="http://schemas.openxmlformats.org/drawingml/2006/picture">
+                  <pic:nvPicPr>
+                    <pic:cNvPr id="1" name=""/>
+                    <pic:cNvPicPr/>
+                  </pic:nvPicPr>
+                  <pic:blipFill>
+                    <a:blip r:embed="rId42"/>
+                    <a:stretch>
+                      <a:fillRect/>
+                    </a:stretch>
+                  </pic:blipFill>
+                  <pic:spPr>
+                    <a:xfrm>
+                      <a:off x="0" y="0"/>
+                      <a:ext cx="5400040" cy="2586990"/>
+                    </a:xfrm>
+                    <a:prstGeom prst="rect">
+                      <a:avLst/>
+                    </a:prstGeom>
+                  </pic:spPr>
+                </pic:pic>
+              </a:graphicData>
+            </a:graphic>
+          </wp:inline>
+        </w:drawing>
+      </w:r>
+    </w:p>
+    <w:p>
+      <w:pPr>
+        <w:spacing w:line="360" w:lineRule="auto"/>
+        <w:rPr>
+          <w:rFonts w:eastAsia="TimesNewRomanPSMT" w:cs="Times New Roman"/>
+          <w:sz w:val="24"/>
+          <w:szCs w:val="24"/>
+        </w:rPr>
+      </w:pPr>
+      <w:r>
+        <w:rPr>
+          <w:noProof/>
+        </w:rPr>
+        <w:drawing>
+          <wp:inline distT="0" distB="0" distL="0" distR="0" wp14:anchorId="50BFE755" wp14:editId="59248556">
+            <wp:extent cx="5400040" cy="1763395"/>
+            <wp:effectExtent l="0" t="0" r="0" b="8255"/>
+            <wp:docPr id="37" name="Imagen 37"/>
             <wp:cNvGraphicFramePr>
               <a:graphicFrameLocks xmlns:a="http://schemas.openxmlformats.org/drawingml/2006/main" noChangeAspect="1"/>
             </wp:cNvGraphicFramePr>
@@ -7670,7 +7795,7 @@
                   <pic:spPr>
                     <a:xfrm>
                       <a:off x="0" y="0"/>
-                      <a:ext cx="5400040" cy="2586990"/>
+                      <a:ext cx="5400040" cy="1763395"/>
                     </a:xfrm>
                     <a:prstGeom prst="rect">
                       <a:avLst/>
@@ -7692,15 +7817,194 @@
           <w:szCs w:val="24"/>
         </w:rPr>
       </w:pPr>
+    </w:p>
+    <w:p>
+      <w:pPr>
+        <w:autoSpaceDE w:val="0"/>
+        <w:autoSpaceDN w:val="0"/>
+        <w:adjustRightInd w:val="0"/>
+        <w:spacing w:after="0" w:line="360" w:lineRule="auto"/>
+        <w:rPr>
+          <w:rFonts w:eastAsia="TimesNewRomanPSMT" w:cs="Times New Roman"/>
+          <w:sz w:val="24"/>
+          <w:szCs w:val="24"/>
+        </w:rPr>
+      </w:pPr>
+      <w:r>
+        <w:rPr>
+          <w:rFonts w:cs="Times New Roman"/>
+          <w:b/>
+          <w:bCs/>
+          <w:sz w:val="28"/>
+          <w:szCs w:val="28"/>
+        </w:rPr>
+        <w:t xml:space="preserve">Actividad 2: </w:t>
+      </w:r>
+      <w:r>
+        <w:rPr>
+          <w:rFonts w:eastAsia="TimesNewRomanPSMT" w:cs="Times New Roman"/>
+          <w:sz w:val="24"/>
+          <w:szCs w:val="24"/>
+        </w:rPr>
+        <w:t>Validar el código CSS de los contenidos realizados en los ejercicios 2 y 3 utilizando la</w:t>
+      </w:r>
+      <w:r>
+        <w:rPr>
+          <w:rFonts w:eastAsia="TimesNewRomanPSMT" w:cs="Times New Roman"/>
+          <w:sz w:val="24"/>
+          <w:szCs w:val="24"/>
+        </w:rPr>
+        <w:t xml:space="preserve"> </w:t>
+      </w:r>
+      <w:r>
+        <w:rPr>
+          <w:rFonts w:cs="Times New Roman"/>
+          <w:i/>
+          <w:iCs/>
+          <w:sz w:val="24"/>
+          <w:szCs w:val="24"/>
+        </w:rPr>
+        <w:t>Web Developer</w:t>
+      </w:r>
+      <w:r>
+        <w:rPr>
+          <w:rFonts w:eastAsia="TimesNewRomanPSMT" w:cs="Times New Roman"/>
+          <w:sz w:val="24"/>
+          <w:szCs w:val="24"/>
+        </w:rPr>
+        <w:t>:</w:t>
+      </w:r>
+    </w:p>
+    <w:p>
+      <w:pPr>
+        <w:pStyle w:val="Prrafodelista"/>
+        <w:numPr>
+          <w:ilvl w:val="0"/>
+          <w:numId w:val="6"/>
+        </w:numPr>
+        <w:autoSpaceDE w:val="0"/>
+        <w:autoSpaceDN w:val="0"/>
+        <w:adjustRightInd w:val="0"/>
+        <w:spacing w:after="0" w:line="360" w:lineRule="auto"/>
+        <w:rPr>
+          <w:rFonts w:eastAsia="TimesNewRomanPSMT" w:cs="Times New Roman"/>
+          <w:sz w:val="24"/>
+          <w:szCs w:val="24"/>
+        </w:rPr>
+      </w:pPr>
+      <w:r>
+        <w:rPr>
+          <w:rFonts w:eastAsia="TimesNewRomanPSMT" w:cs="Times New Roman"/>
+          <w:sz w:val="24"/>
+          <w:szCs w:val="24"/>
+        </w:rPr>
+        <w:t xml:space="preserve">Valide los estilos introducidos con </w:t>
+      </w:r>
+      <w:r>
+        <w:rPr>
+          <w:rFonts w:cs="Times New Roman"/>
+          <w:i/>
+          <w:iCs/>
+          <w:sz w:val="24"/>
+          <w:szCs w:val="24"/>
+        </w:rPr>
+        <w:t xml:space="preserve">Tools | Validate CSS </w:t>
+      </w:r>
+      <w:r>
+        <w:rPr>
+          <w:rFonts w:eastAsia="TimesNewRomanPSMT" w:cs="Times New Roman"/>
+          <w:sz w:val="24"/>
+          <w:szCs w:val="24"/>
+        </w:rPr>
+        <w:t xml:space="preserve">y con </w:t>
+      </w:r>
+      <w:r>
+        <w:rPr>
+          <w:rFonts w:cs="Times New Roman"/>
+          <w:i/>
+          <w:iCs/>
+          <w:sz w:val="24"/>
+          <w:szCs w:val="24"/>
+        </w:rPr>
+        <w:t>Tools | Validate Local CSS</w:t>
+      </w:r>
+      <w:r>
+        <w:rPr>
+          <w:rFonts w:eastAsia="TimesNewRomanPSMT" w:cs="Times New Roman"/>
+          <w:sz w:val="24"/>
+          <w:szCs w:val="24"/>
+        </w:rPr>
+        <w:t>.</w:t>
+      </w:r>
+    </w:p>
+    <w:p>
+      <w:pPr>
+        <w:pStyle w:val="Prrafodelista"/>
+        <w:numPr>
+          <w:ilvl w:val="0"/>
+          <w:numId w:val="6"/>
+        </w:numPr>
+        <w:spacing w:line="360" w:lineRule="auto"/>
+        <w:rPr>
+          <w:rFonts w:eastAsia="TimesNewRomanPSMT" w:cs="Times New Roman"/>
+          <w:sz w:val="24"/>
+          <w:szCs w:val="24"/>
+        </w:rPr>
+      </w:pPr>
+      <w:r>
+        <w:rPr>
+          <w:rFonts w:eastAsia="TimesNewRomanPSMT" w:cs="Times New Roman"/>
+          <w:sz w:val="24"/>
+          <w:szCs w:val="24"/>
+        </w:rPr>
+        <w:t>¿</w:t>
+      </w:r>
+      <w:r>
+        <w:rPr>
+          <w:rFonts w:eastAsia="TimesNewRomanPSMT" w:cs="Times New Roman"/>
+          <w:sz w:val="24"/>
+          <w:szCs w:val="24"/>
+        </w:rPr>
+        <w:t>Se han observado diferencias entre las dos opciones?</w:t>
+      </w:r>
+    </w:p>
+    <w:p>
+      <w:pPr>
+        <w:spacing w:line="360" w:lineRule="auto"/>
+        <w:rPr>
+          <w:rFonts w:eastAsia="TimesNewRomanPSMT" w:cs="Times New Roman"/>
+          <w:sz w:val="24"/>
+          <w:szCs w:val="24"/>
+        </w:rPr>
+      </w:pPr>
+      <w:r>
+        <w:rPr>
+          <w:rFonts w:eastAsia="TimesNewRomanPSMT" w:cs="Times New Roman"/>
+          <w:sz w:val="24"/>
+          <w:szCs w:val="24"/>
+        </w:rPr>
+        <w:t>Sí, la ruta del Valide Local CSS y Valide CSS son distintas, en la local la URI no la reconoce, mientras que en la Valide CSS al ser una URI con http si la reconoce.</w:t>
+      </w:r>
+    </w:p>
+    <w:p>
+      <w:pPr>
+        <w:spacing w:line="360" w:lineRule="auto"/>
+        <w:rPr>
+          <w:rFonts w:eastAsia="TimesNewRomanPSMT" w:cs="Times New Roman"/>
+          <w:sz w:val="24"/>
+          <w:szCs w:val="24"/>
+        </w:rPr>
+      </w:pPr>
       <w:r>
         <w:rPr>
           <w:noProof/>
         </w:rPr>
+        <w:lastRenderedPageBreak/>
         <w:drawing>
-          <wp:inline distT="0" distB="0" distL="0" distR="0" wp14:anchorId="50BFE755" wp14:editId="59248556">
-            <wp:extent cx="5400040" cy="1763395"/>
-            <wp:effectExtent l="0" t="0" r="0" b="8255"/>
-            <wp:docPr id="37" name="Imagen 37"/>
+          <wp:inline distT="0" distB="0" distL="0" distR="0" wp14:anchorId="146E1912" wp14:editId="2B1D7836">
+            <wp:extent cx="5400040" cy="2298065"/>
+            <wp:effectExtent l="0" t="0" r="0" b="6985"/>
+            <wp:docPr id="39" name="Imagen 39"/>
             <wp:cNvGraphicFramePr>
               <a:graphicFrameLocks xmlns:a="http://schemas.openxmlformats.org/drawingml/2006/main" noChangeAspect="1"/>
             </wp:cNvGraphicFramePr>
@@ -7720,236 +8024,6 @@
                   <pic:spPr>
                     <a:xfrm>
                       <a:off x="0" y="0"/>
-                      <a:ext cx="5400040" cy="1763395"/>
-                    </a:xfrm>
-                    <a:prstGeom prst="rect">
-                      <a:avLst/>
-                    </a:prstGeom>
-                  </pic:spPr>
-                </pic:pic>
-              </a:graphicData>
-            </a:graphic>
-          </wp:inline>
-        </w:drawing>
-      </w:r>
-    </w:p>
-    <w:p>
-      <w:pPr>
-        <w:spacing w:line="360" w:lineRule="auto"/>
-        <w:rPr>
-          <w:rFonts w:eastAsia="TimesNewRomanPSMT" w:cs="Times New Roman"/>
-          <w:sz w:val="24"/>
-          <w:szCs w:val="24"/>
-        </w:rPr>
-      </w:pPr>
-    </w:p>
-    <w:p>
-      <w:pPr>
-        <w:autoSpaceDE w:val="0"/>
-        <w:autoSpaceDN w:val="0"/>
-        <w:adjustRightInd w:val="0"/>
-        <w:spacing w:after="0" w:line="360" w:lineRule="auto"/>
-        <w:rPr>
-          <w:rFonts w:eastAsia="TimesNewRomanPSMT" w:cs="Times New Roman"/>
-          <w:sz w:val="24"/>
-          <w:szCs w:val="24"/>
-        </w:rPr>
-      </w:pPr>
-      <w:r>
-        <w:rPr>
-          <w:rFonts w:cs="Times New Roman"/>
-          <w:b/>
-          <w:bCs/>
-          <w:sz w:val="28"/>
-          <w:szCs w:val="28"/>
-        </w:rPr>
-        <w:t xml:space="preserve">Actividad 2: </w:t>
-      </w:r>
-      <w:r>
-        <w:rPr>
-          <w:rFonts w:eastAsia="TimesNewRomanPSMT" w:cs="Times New Roman"/>
-          <w:sz w:val="24"/>
-          <w:szCs w:val="24"/>
-        </w:rPr>
-        <w:t>Validar el código CSS de los contenidos realizados en los ejercicios 2 y 3 utilizando la</w:t>
-      </w:r>
-      <w:r>
-        <w:rPr>
-          <w:rFonts w:eastAsia="TimesNewRomanPSMT" w:cs="Times New Roman"/>
-          <w:sz w:val="24"/>
-          <w:szCs w:val="24"/>
-        </w:rPr>
-        <w:t xml:space="preserve"> </w:t>
-      </w:r>
-      <w:r>
-        <w:rPr>
-          <w:rFonts w:cs="Times New Roman"/>
-          <w:i/>
-          <w:iCs/>
-          <w:sz w:val="24"/>
-          <w:szCs w:val="24"/>
-        </w:rPr>
-        <w:t>Web Developer</w:t>
-      </w:r>
-      <w:r>
-        <w:rPr>
-          <w:rFonts w:eastAsia="TimesNewRomanPSMT" w:cs="Times New Roman"/>
-          <w:sz w:val="24"/>
-          <w:szCs w:val="24"/>
-        </w:rPr>
-        <w:t>:</w:t>
-      </w:r>
-    </w:p>
-    <w:p>
-      <w:pPr>
-        <w:pStyle w:val="Prrafodelista"/>
-        <w:numPr>
-          <w:ilvl w:val="0"/>
-          <w:numId w:val="6"/>
-        </w:numPr>
-        <w:autoSpaceDE w:val="0"/>
-        <w:autoSpaceDN w:val="0"/>
-        <w:adjustRightInd w:val="0"/>
-        <w:spacing w:after="0" w:line="360" w:lineRule="auto"/>
-        <w:rPr>
-          <w:rFonts w:eastAsia="TimesNewRomanPSMT" w:cs="Times New Roman"/>
-          <w:sz w:val="24"/>
-          <w:szCs w:val="24"/>
-        </w:rPr>
-      </w:pPr>
-      <w:r>
-        <w:rPr>
-          <w:rFonts w:eastAsia="TimesNewRomanPSMT" w:cs="Times New Roman"/>
-          <w:sz w:val="24"/>
-          <w:szCs w:val="24"/>
-        </w:rPr>
-        <w:t xml:space="preserve">Valide los estilos introducidos con </w:t>
-      </w:r>
-      <w:r>
-        <w:rPr>
-          <w:rFonts w:cs="Times New Roman"/>
-          <w:i/>
-          <w:iCs/>
-          <w:sz w:val="24"/>
-          <w:szCs w:val="24"/>
-        </w:rPr>
-        <w:t xml:space="preserve">Tools | Validate CSS </w:t>
-      </w:r>
-      <w:r>
-        <w:rPr>
-          <w:rFonts w:eastAsia="TimesNewRomanPSMT" w:cs="Times New Roman"/>
-          <w:sz w:val="24"/>
-          <w:szCs w:val="24"/>
-        </w:rPr>
-        <w:t xml:space="preserve">y con </w:t>
-      </w:r>
-      <w:r>
-        <w:rPr>
-          <w:rFonts w:cs="Times New Roman"/>
-          <w:i/>
-          <w:iCs/>
-          <w:sz w:val="24"/>
-          <w:szCs w:val="24"/>
-        </w:rPr>
-        <w:t>Tools | Validate Local CSS</w:t>
-      </w:r>
-      <w:r>
-        <w:rPr>
-          <w:rFonts w:eastAsia="TimesNewRomanPSMT" w:cs="Times New Roman"/>
-          <w:sz w:val="24"/>
-          <w:szCs w:val="24"/>
-        </w:rPr>
-        <w:t>.</w:t>
-      </w:r>
-    </w:p>
-    <w:p>
-      <w:pPr>
-        <w:pStyle w:val="Prrafodelista"/>
-        <w:numPr>
-          <w:ilvl w:val="0"/>
-          <w:numId w:val="6"/>
-        </w:numPr>
-        <w:spacing w:line="360" w:lineRule="auto"/>
-        <w:rPr>
-          <w:rFonts w:eastAsia="TimesNewRomanPSMT" w:cs="Times New Roman"/>
-          <w:sz w:val="24"/>
-          <w:szCs w:val="24"/>
-        </w:rPr>
-      </w:pPr>
-      <w:r>
-        <w:rPr>
-          <w:rFonts w:eastAsia="TimesNewRomanPSMT" w:cs="Times New Roman"/>
-          <w:sz w:val="24"/>
-          <w:szCs w:val="24"/>
-        </w:rPr>
-        <w:t>¿</w:t>
-      </w:r>
-      <w:r>
-        <w:rPr>
-          <w:rFonts w:eastAsia="TimesNewRomanPSMT" w:cs="Times New Roman"/>
-          <w:sz w:val="24"/>
-          <w:szCs w:val="24"/>
-        </w:rPr>
-        <w:t>Se han observado diferencias entre las dos opciones?</w:t>
-      </w:r>
-    </w:p>
-    <w:p>
-      <w:pPr>
-        <w:spacing w:line="360" w:lineRule="auto"/>
-        <w:rPr>
-          <w:rFonts w:eastAsia="TimesNewRomanPSMT" w:cs="Times New Roman"/>
-          <w:sz w:val="24"/>
-          <w:szCs w:val="24"/>
-        </w:rPr>
-      </w:pPr>
-      <w:r>
-        <w:rPr>
-          <w:rFonts w:eastAsia="TimesNewRomanPSMT" w:cs="Times New Roman"/>
-          <w:sz w:val="24"/>
-          <w:szCs w:val="24"/>
-        </w:rPr>
-        <w:t>Sí, la ruta del Valide Local CSS y Valide CSS son distintas, en la local la URI no la reconoce, mientras que en la Valide CSS al ser una URI con http si la reconoce.</w:t>
-      </w:r>
-    </w:p>
-    <w:p>
-      <w:pPr>
-        <w:spacing w:line="360" w:lineRule="auto"/>
-        <w:rPr>
-          <w:rFonts w:eastAsia="TimesNewRomanPSMT" w:cs="Times New Roman"/>
-          <w:sz w:val="24"/>
-          <w:szCs w:val="24"/>
-        </w:rPr>
-      </w:pPr>
-      <w:bookmarkStart w:id="0" w:name="_GoBack"/>
-      <w:r>
-        <w:rPr>
-          <w:noProof/>
-        </w:rPr>
-        <w:lastRenderedPageBreak/>
-        <w:drawing>
-          <wp:inline distT="0" distB="0" distL="0" distR="0" wp14:anchorId="146E1912" wp14:editId="2B1D7836">
-            <wp:extent cx="5400040" cy="2298065"/>
-            <wp:effectExtent l="0" t="0" r="0" b="6985"/>
-            <wp:docPr id="39" name="Imagen 39"/>
-            <wp:cNvGraphicFramePr>
-              <a:graphicFrameLocks xmlns:a="http://schemas.openxmlformats.org/drawingml/2006/main" noChangeAspect="1"/>
-            </wp:cNvGraphicFramePr>
-            <a:graphic xmlns:a="http://schemas.openxmlformats.org/drawingml/2006/main">
-              <a:graphicData uri="http://schemas.openxmlformats.org/drawingml/2006/picture">
-                <pic:pic xmlns:pic="http://schemas.openxmlformats.org/drawingml/2006/picture">
-                  <pic:nvPicPr>
-                    <pic:cNvPr id="1" name=""/>
-                    <pic:cNvPicPr/>
-                  </pic:nvPicPr>
-                  <pic:blipFill>
-                    <a:blip r:embed="rId45"/>
-                    <a:stretch>
-                      <a:fillRect/>
-                    </a:stretch>
-                  </pic:blipFill>
-                  <pic:spPr>
-                    <a:xfrm>
-                      <a:off x="0" y="0"/>
                       <a:ext cx="5400040" cy="2298065"/>
                     </a:xfrm>
                     <a:prstGeom prst="rect">
@@ -7962,7 +8036,6 @@
           </wp:inline>
         </w:drawing>
       </w:r>
-      <w:bookmarkEnd w:id="0"/>
     </w:p>
     <w:p>
       <w:pPr>
@@ -8226,7 +8299,7 @@
                     <pic:cNvPicPr/>
                   </pic:nvPicPr>
                   <pic:blipFill>
-                    <a:blip r:embed="rId46"/>
+                    <a:blip r:embed="rId45"/>
                     <a:stretch>
                       <a:fillRect/>
                     </a:stretch>

</xml_diff>